<commit_message>
table of fig updated
</commit_message>
<xml_diff>
--- a/Report/Project Report.docx
+++ b/Report/Project Report.docx
@@ -2231,7 +2231,15 @@
                 <w:sz w:val="24"/>
                 <w:szCs w:val="24"/>
               </w:rPr>
-              <w:t>12</w:t>
+              <w:t>1</w:t>
+            </w:r>
+            <w:r>
+              <w:rPr>
+                <w:rFonts w:ascii="Times New Roman" w:hAnsi="Times New Roman" w:cs="Times New Roman"/>
+                <w:sz w:val="24"/>
+                <w:szCs w:val="24"/>
+              </w:rPr>
+              <w:t>3</w:t>
             </w:r>
           </w:p>
         </w:tc>
@@ -2308,7 +2316,7 @@
                 <w:sz w:val="24"/>
                 <w:szCs w:val="24"/>
               </w:rPr>
-              <w:t>14</w:t>
+              <w:t>16</w:t>
             </w:r>
           </w:p>
         </w:tc>
@@ -2393,7 +2401,15 @@
                 <w:sz w:val="24"/>
                 <w:szCs w:val="24"/>
               </w:rPr>
-              <w:t>15</w:t>
+              <w:t>1</w:t>
+            </w:r>
+            <w:r>
+              <w:rPr>
+                <w:rFonts w:ascii="Times New Roman" w:hAnsi="Times New Roman" w:cs="Times New Roman"/>
+                <w:sz w:val="24"/>
+                <w:szCs w:val="24"/>
+              </w:rPr>
+              <w:t>7</w:t>
             </w:r>
           </w:p>
         </w:tc>
@@ -2478,7 +2494,15 @@
                 <w:sz w:val="24"/>
                 <w:szCs w:val="24"/>
               </w:rPr>
-              <w:t>15</w:t>
+              <w:t>1</w:t>
+            </w:r>
+            <w:r>
+              <w:rPr>
+                <w:rFonts w:ascii="Times New Roman" w:hAnsi="Times New Roman" w:cs="Times New Roman"/>
+                <w:sz w:val="24"/>
+                <w:szCs w:val="24"/>
+              </w:rPr>
+              <w:t>9</w:t>
             </w:r>
           </w:p>
         </w:tc>
@@ -2571,7 +2595,7 @@
                 <w:sz w:val="24"/>
                 <w:szCs w:val="24"/>
               </w:rPr>
-              <w:t>16</w:t>
+              <w:t>21</w:t>
             </w:r>
           </w:p>
         </w:tc>
@@ -2805,7 +2829,7 @@
                 <w:sz w:val="24"/>
                 <w:szCs w:val="24"/>
               </w:rPr>
-              <w:t xml:space="preserve">Universe Image </w:t>
+              <w:t>Universe Image</w:t>
             </w:r>
           </w:p>
         </w:tc>
@@ -3119,17 +3143,8 @@
           <w:szCs w:val="24"/>
         </w:rPr>
         <w:tab/>
-      </w:r>
-      <w:proofErr w:type="spellStart"/>
-      <w:r>
-        <w:rPr>
-          <w:rFonts w:ascii="Times New Roman" w:hAnsi="Times New Roman" w:cs="Times New Roman"/>
-          <w:sz w:val="24"/>
-          <w:szCs w:val="24"/>
-        </w:rPr>
         <w:t>i</w:t>
       </w:r>
-      <w:proofErr w:type="spellEnd"/>
     </w:p>
     <w:p>
       <w:pPr>
@@ -5402,43 +5417,7 @@
           <w:sz w:val="24"/>
           <w:szCs w:val="24"/>
         </w:rPr>
-        <w:t xml:space="preserve">The so-called </w:t>
-      </w:r>
-      <w:proofErr w:type="spellStart"/>
-      <w:r>
-        <w:rPr>
-          <w:rFonts w:ascii="Times New Roman" w:hAnsi="Times New Roman" w:cs="Times New Roman"/>
-          <w:sz w:val="24"/>
-          <w:szCs w:val="24"/>
-        </w:rPr>
-        <w:t>GalaxyGAN</w:t>
-      </w:r>
-      <w:proofErr w:type="spellEnd"/>
-      <w:r>
-        <w:rPr>
-          <w:rFonts w:ascii="Times New Roman" w:hAnsi="Times New Roman" w:cs="Times New Roman"/>
-          <w:sz w:val="24"/>
-          <w:szCs w:val="24"/>
-        </w:rPr>
-        <w:t xml:space="preserve"> has been utilised in astronomy earlier to recover characteristics from astronomical photographs of galaxies. Deconvolution techniques are commonly employed to enhance the quality of these data, although they are quite limited. Astrophysical images are frequently disrupted by noise. With the use of GANs, missing features can be recovered, resulting in more accurate and dependable outcomes. </w:t>
-      </w:r>
-      <w:proofErr w:type="spellStart"/>
-      <w:r>
-        <w:rPr>
-          <w:rFonts w:ascii="Times New Roman" w:hAnsi="Times New Roman" w:cs="Times New Roman"/>
-          <w:sz w:val="24"/>
-          <w:szCs w:val="24"/>
-        </w:rPr>
-        <w:t>ExoGAN</w:t>
-      </w:r>
-      <w:proofErr w:type="spellEnd"/>
-      <w:r>
-        <w:rPr>
-          <w:rFonts w:ascii="Times New Roman" w:hAnsi="Times New Roman" w:cs="Times New Roman"/>
-          <w:sz w:val="24"/>
-          <w:szCs w:val="24"/>
-        </w:rPr>
-        <w:t>, a model that can perform this task with a lower computing cost than previous ones and can distinguish molecular characteristics, atmospheric trace-gas abundances, and planetary parameters, was created using GANs in this field for atmospheric retrievals on exoplanets.</w:t>
+        <w:t>The so-called GalaxyGAN has been utilised in astronomy earlier to recover characteristics from astronomical photographs of galaxies. Deconvolution techniques are commonly employed to enhance the quality of these data, although they are quite limited. Astrophysical images are frequently disrupted by noise. With the use of GANs, missing features can be recovered, resulting in more accurate and dependable outcomes. ExoGAN, a model that can perform this task with a lower computing cost than previous ones and can distinguish molecular characteristics, atmospheric trace-gas abundances, and planetary parameters, was created using GANs in this field for atmospheric retrievals on exoplanets.</w:t>
       </w:r>
     </w:p>
     <w:p>
@@ -5776,25 +5755,7 @@
           <w:sz w:val="24"/>
           <w:szCs w:val="24"/>
         </w:rPr>
-        <w:t xml:space="preserve">GPU: 2GB dedicated GPU or Intel </w:t>
-      </w:r>
-      <w:proofErr w:type="spellStart"/>
-      <w:r>
-        <w:rPr>
-          <w:rFonts w:ascii="Times New Roman" w:hAnsi="Times New Roman" w:cs="Times New Roman"/>
-          <w:sz w:val="24"/>
-          <w:szCs w:val="24"/>
-        </w:rPr>
-        <w:t>IrisXe</w:t>
-      </w:r>
-      <w:proofErr w:type="spellEnd"/>
-      <w:r>
-        <w:rPr>
-          <w:rFonts w:ascii="Times New Roman" w:hAnsi="Times New Roman" w:cs="Times New Roman"/>
-          <w:sz w:val="24"/>
-          <w:szCs w:val="24"/>
-        </w:rPr>
-        <w:t xml:space="preserve"> integrated</w:t>
+        <w:t>GPU: 2GB dedicated GPU or Intel IrisXe integrated</w:t>
       </w:r>
     </w:p>
     <w:p>
@@ -5917,18 +5878,8 @@
           <w:sz w:val="24"/>
           <w:szCs w:val="24"/>
         </w:rPr>
-        <w:t xml:space="preserve">Google </w:t>
-      </w:r>
-      <w:proofErr w:type="spellStart"/>
-      <w:r>
-        <w:rPr>
-          <w:rFonts w:ascii="Times New Roman" w:hAnsi="Times New Roman" w:cs="Times New Roman"/>
-          <w:sz w:val="24"/>
-          <w:szCs w:val="24"/>
-        </w:rPr>
-        <w:t>Colab</w:t>
-      </w:r>
-      <w:proofErr w:type="spellEnd"/>
+        <w:t>Google Colab</w:t>
+      </w:r>
     </w:p>
     <w:p>
       <w:pPr>
@@ -8972,25 +8923,7 @@
           <w:sz w:val="24"/>
           <w:szCs w:val="24"/>
         </w:rPr>
-        <w:t>Transforming an image from one domain to another (</w:t>
-      </w:r>
-      <w:proofErr w:type="spellStart"/>
-      <w:r>
-        <w:rPr>
-          <w:rFonts w:ascii="Times New Roman" w:hAnsi="Times New Roman" w:cs="Times New Roman"/>
-          <w:sz w:val="24"/>
-          <w:szCs w:val="24"/>
-        </w:rPr>
-        <w:t>CycleGAN</w:t>
-      </w:r>
-      <w:proofErr w:type="spellEnd"/>
-      <w:r>
-        <w:rPr>
-          <w:rFonts w:ascii="Times New Roman" w:hAnsi="Times New Roman" w:cs="Times New Roman"/>
-          <w:sz w:val="24"/>
-          <w:szCs w:val="24"/>
-        </w:rPr>
-        <w:t>),</w:t>
+        <w:t>Transforming an image from one domain to another (CycleGAN),</w:t>
       </w:r>
     </w:p>
     <w:p>
@@ -9040,25 +8973,7 @@
           <w:sz w:val="24"/>
           <w:szCs w:val="24"/>
         </w:rPr>
-        <w:t>Generating very high-resolution images (</w:t>
-      </w:r>
-      <w:proofErr w:type="spellStart"/>
-      <w:r>
-        <w:rPr>
-          <w:rFonts w:ascii="Times New Roman" w:hAnsi="Times New Roman" w:cs="Times New Roman"/>
-          <w:sz w:val="24"/>
-          <w:szCs w:val="24"/>
-        </w:rPr>
-        <w:t>ProgressiveGAN</w:t>
-      </w:r>
-      <w:proofErr w:type="spellEnd"/>
-      <w:r>
-        <w:rPr>
-          <w:rFonts w:ascii="Times New Roman" w:hAnsi="Times New Roman" w:cs="Times New Roman"/>
-          <w:sz w:val="24"/>
-          <w:szCs w:val="24"/>
-        </w:rPr>
-        <w:t>) and many more.</w:t>
+        <w:t>Generating very high-resolution images (ProgressiveGAN) and many more.</w:t>
       </w:r>
     </w:p>
     <w:p>
@@ -11139,99 +11054,7 @@
           <w:sz w:val="28"/>
           <w:szCs w:val="28"/>
         </w:rPr>
-        <w:t xml:space="preserve">Goodfellow, I.J., </w:t>
-      </w:r>
-      <w:proofErr w:type="spellStart"/>
-      <w:r>
-        <w:rPr>
-          <w:rFonts w:ascii="Times New Roman" w:hAnsi="Times New Roman" w:cs="Times New Roman"/>
-          <w:sz w:val="28"/>
-          <w:szCs w:val="28"/>
-        </w:rPr>
-        <w:t>Pouget</w:t>
-      </w:r>
-      <w:proofErr w:type="spellEnd"/>
-      <w:r>
-        <w:rPr>
-          <w:rFonts w:ascii="Times New Roman" w:hAnsi="Times New Roman" w:cs="Times New Roman"/>
-          <w:sz w:val="28"/>
-          <w:szCs w:val="28"/>
-        </w:rPr>
-        <w:t xml:space="preserve">-Abadie, J., Mirza, M., Xu, B., </w:t>
-      </w:r>
-      <w:proofErr w:type="spellStart"/>
-      <w:r>
-        <w:rPr>
-          <w:rFonts w:ascii="Times New Roman" w:hAnsi="Times New Roman" w:cs="Times New Roman"/>
-          <w:sz w:val="28"/>
-          <w:szCs w:val="28"/>
-        </w:rPr>
-        <w:t>Warde</w:t>
-      </w:r>
-      <w:proofErr w:type="spellEnd"/>
-      <w:r>
-        <w:rPr>
-          <w:rFonts w:ascii="Times New Roman" w:hAnsi="Times New Roman" w:cs="Times New Roman"/>
-          <w:sz w:val="28"/>
-          <w:szCs w:val="28"/>
-        </w:rPr>
-        <w:t xml:space="preserve">-Farley, D., </w:t>
-      </w:r>
-      <w:proofErr w:type="spellStart"/>
-      <w:r>
-        <w:rPr>
-          <w:rFonts w:ascii="Times New Roman" w:hAnsi="Times New Roman" w:cs="Times New Roman"/>
-          <w:sz w:val="28"/>
-          <w:szCs w:val="28"/>
-        </w:rPr>
-        <w:t>Ozair</w:t>
-      </w:r>
-      <w:proofErr w:type="spellEnd"/>
-      <w:r>
-        <w:rPr>
-          <w:rFonts w:ascii="Times New Roman" w:hAnsi="Times New Roman" w:cs="Times New Roman"/>
-          <w:sz w:val="28"/>
-          <w:szCs w:val="28"/>
-        </w:rPr>
-        <w:t xml:space="preserve">, </w:t>
-      </w:r>
-      <w:proofErr w:type="spellStart"/>
-      <w:proofErr w:type="gramStart"/>
-      <w:r>
-        <w:rPr>
-          <w:rFonts w:ascii="Times New Roman" w:hAnsi="Times New Roman" w:cs="Times New Roman"/>
-          <w:sz w:val="28"/>
-          <w:szCs w:val="28"/>
-        </w:rPr>
-        <w:t>S.,Courville</w:t>
-      </w:r>
-      <w:proofErr w:type="spellEnd"/>
-      <w:proofErr w:type="gramEnd"/>
-      <w:r>
-        <w:rPr>
-          <w:rFonts w:ascii="Times New Roman" w:hAnsi="Times New Roman" w:cs="Times New Roman"/>
-          <w:sz w:val="28"/>
-          <w:szCs w:val="28"/>
-        </w:rPr>
-        <w:t xml:space="preserve">, A., </w:t>
-      </w:r>
-      <w:proofErr w:type="spellStart"/>
-      <w:r>
-        <w:rPr>
-          <w:rFonts w:ascii="Times New Roman" w:hAnsi="Times New Roman" w:cs="Times New Roman"/>
-          <w:sz w:val="28"/>
-          <w:szCs w:val="28"/>
-        </w:rPr>
-        <w:t>Bengio</w:t>
-      </w:r>
-      <w:proofErr w:type="spellEnd"/>
-      <w:r>
-        <w:rPr>
-          <w:rFonts w:ascii="Times New Roman" w:hAnsi="Times New Roman" w:cs="Times New Roman"/>
-          <w:sz w:val="28"/>
-          <w:szCs w:val="28"/>
-        </w:rPr>
-        <w:t>, Y.: Generative adversarial networks (2014)</w:t>
+        <w:t>Goodfellow, I.J., Pouget-Abadie, J., Mirza, M., Xu, B., Warde-Farley, D., Ozair, S.,Courville, A., Bengio, Y.: Generative adversarial networks (2014)</w:t>
       </w:r>
     </w:p>
     <w:p>
@@ -11267,41 +11090,13 @@
         </w:rPr>
         <w:t xml:space="preserve">[2] </w:t>
       </w:r>
-      <w:proofErr w:type="spellStart"/>
-      <w:r>
-        <w:rPr>
-          <w:rFonts w:ascii="Times New Roman" w:hAnsi="Times New Roman" w:cs="Times New Roman"/>
-          <w:sz w:val="28"/>
-          <w:szCs w:val="28"/>
-        </w:rPr>
-        <w:t>Elgammal</w:t>
-      </w:r>
-      <w:proofErr w:type="spellEnd"/>
-      <w:r>
-        <w:rPr>
-          <w:rFonts w:ascii="Times New Roman" w:hAnsi="Times New Roman" w:cs="Times New Roman"/>
-          <w:sz w:val="28"/>
-          <w:szCs w:val="28"/>
-        </w:rPr>
-        <w:t xml:space="preserve">, A., Liu, B., </w:t>
-      </w:r>
-      <w:proofErr w:type="spellStart"/>
-      <w:r>
-        <w:rPr>
-          <w:rFonts w:ascii="Times New Roman" w:hAnsi="Times New Roman" w:cs="Times New Roman"/>
-          <w:sz w:val="28"/>
-          <w:szCs w:val="28"/>
-        </w:rPr>
-        <w:t>Elhoseiny</w:t>
-      </w:r>
-      <w:proofErr w:type="spellEnd"/>
-      <w:r>
-        <w:rPr>
-          <w:rFonts w:ascii="Times New Roman" w:hAnsi="Times New Roman" w:cs="Times New Roman"/>
-          <w:sz w:val="28"/>
-          <w:szCs w:val="28"/>
-        </w:rPr>
-        <w:t>, M., Mazzone, M.: Can: Creative adversarial</w:t>
+      <w:r>
+        <w:rPr>
+          <w:rFonts w:ascii="Times New Roman" w:hAnsi="Times New Roman" w:cs="Times New Roman"/>
+          <w:sz w:val="28"/>
+          <w:szCs w:val="28"/>
+        </w:rPr>
+        <w:t>Elgammal, A., Liu, B., Elhoseiny, M., Mazzone, M.: Can: Creative adversarial</w:t>
       </w:r>
       <w:r>
         <w:rPr>
@@ -11359,43 +11154,7 @@
           <w:sz w:val="28"/>
           <w:szCs w:val="28"/>
         </w:rPr>
-        <w:t xml:space="preserve">Zhang, W., Liu, Y., Dong, C., </w:t>
-      </w:r>
-      <w:proofErr w:type="spellStart"/>
-      <w:r>
-        <w:rPr>
-          <w:rFonts w:ascii="Times New Roman" w:hAnsi="Times New Roman" w:cs="Times New Roman"/>
-          <w:sz w:val="28"/>
-          <w:szCs w:val="28"/>
-        </w:rPr>
-        <w:t>Qiao</w:t>
-      </w:r>
-      <w:proofErr w:type="spellEnd"/>
-      <w:r>
-        <w:rPr>
-          <w:rFonts w:ascii="Times New Roman" w:hAnsi="Times New Roman" w:cs="Times New Roman"/>
-          <w:sz w:val="28"/>
-          <w:szCs w:val="28"/>
-        </w:rPr>
-        <w:t xml:space="preserve">, Y.: </w:t>
-      </w:r>
-      <w:proofErr w:type="spellStart"/>
-      <w:r>
-        <w:rPr>
-          <w:rFonts w:ascii="Times New Roman" w:hAnsi="Times New Roman" w:cs="Times New Roman"/>
-          <w:sz w:val="28"/>
-          <w:szCs w:val="28"/>
-        </w:rPr>
-        <w:t>Ranksrgan</w:t>
-      </w:r>
-      <w:proofErr w:type="spellEnd"/>
-      <w:r>
-        <w:rPr>
-          <w:rFonts w:ascii="Times New Roman" w:hAnsi="Times New Roman" w:cs="Times New Roman"/>
-          <w:sz w:val="28"/>
-          <w:szCs w:val="28"/>
-        </w:rPr>
-        <w:t>: Super resolution generative</w:t>
+        <w:t>Zhang, W., Liu, Y., Dong, C., Qiao, Y.: Ranksrgan: Super resolution generative</w:t>
       </w:r>
       <w:r>
         <w:rPr>
@@ -11551,25 +11310,7 @@
           <w:sz w:val="28"/>
           <w:szCs w:val="28"/>
         </w:rPr>
-        <w:t xml:space="preserve">Willett, K.W., et al., L.: Galaxy Zoo 2: detailed morphological classiﬁcations for 304 122 galaxies from the </w:t>
-      </w:r>
-      <w:proofErr w:type="spellStart"/>
-      <w:r>
-        <w:rPr>
-          <w:rFonts w:ascii="Times New Roman" w:hAnsi="Times New Roman" w:cs="Times New Roman"/>
-          <w:sz w:val="28"/>
-          <w:szCs w:val="28"/>
-        </w:rPr>
-        <w:t>sloan</w:t>
-      </w:r>
-      <w:proofErr w:type="spellEnd"/>
-      <w:r>
-        <w:rPr>
-          <w:rFonts w:ascii="Times New Roman" w:hAnsi="Times New Roman" w:cs="Times New Roman"/>
-          <w:sz w:val="28"/>
-          <w:szCs w:val="28"/>
-        </w:rPr>
-        <w:t xml:space="preserve"> digital sky survey. Monthly</w:t>
+        <w:t>Willett, K.W., et al., L.: Galaxy Zoo 2: detailed morphological classiﬁcations for 304 122 galaxies from the sloan digital sky survey. Monthly</w:t>
       </w:r>
       <w:r>
         <w:rPr>
@@ -11965,7 +11706,6 @@
         </w:rPr>
         <w:t xml:space="preserve">Kevin </w:t>
       </w:r>
-      <w:proofErr w:type="spellStart"/>
       <w:r>
         <w:rPr>
           <w:rFonts w:ascii="Times New Roman" w:hAnsi="Times New Roman" w:cs="Times New Roman"/>
@@ -11974,7 +11714,6 @@
         </w:rPr>
         <w:t>Schawinski</w:t>
       </w:r>
-      <w:proofErr w:type="spellEnd"/>
       <w:r>
         <w:rPr>
           <w:rFonts w:ascii="Times New Roman" w:hAnsi="Times New Roman" w:cs="Times New Roman"/>
@@ -11989,25 +11728,7 @@
           <w:sz w:val="28"/>
           <w:szCs w:val="28"/>
         </w:rPr>
-        <w:t xml:space="preserve"> Zhang, </w:t>
-      </w:r>
-      <w:proofErr w:type="spellStart"/>
-      <w:r>
-        <w:rPr>
-          <w:rFonts w:ascii="Times New Roman" w:hAnsi="Times New Roman" w:cs="Times New Roman"/>
-          <w:sz w:val="28"/>
-          <w:szCs w:val="28"/>
-        </w:rPr>
-        <w:t>Hantian</w:t>
-      </w:r>
-      <w:proofErr w:type="spellEnd"/>
-      <w:r>
-        <w:rPr>
-          <w:rFonts w:ascii="Times New Roman" w:hAnsi="Times New Roman" w:cs="Times New Roman"/>
-          <w:sz w:val="28"/>
-          <w:szCs w:val="28"/>
-        </w:rPr>
-        <w:t xml:space="preserve"> Zhang, Lucas Fowler</w:t>
+        <w:t xml:space="preserve"> Zhang, Hantian Zhang, Lucas Fowler</w:t>
       </w:r>
       <w:r>
         <w:rPr>
@@ -12023,25 +11744,7 @@
           <w:sz w:val="28"/>
           <w:szCs w:val="28"/>
         </w:rPr>
-        <w:t xml:space="preserve">and </w:t>
-      </w:r>
-      <w:proofErr w:type="spellStart"/>
-      <w:r>
-        <w:rPr>
-          <w:rFonts w:ascii="Times New Roman" w:hAnsi="Times New Roman" w:cs="Times New Roman"/>
-          <w:sz w:val="28"/>
-          <w:szCs w:val="28"/>
-        </w:rPr>
-        <w:t>Gokula</w:t>
-      </w:r>
-      <w:proofErr w:type="spellEnd"/>
-      <w:r>
-        <w:rPr>
-          <w:rFonts w:ascii="Times New Roman" w:hAnsi="Times New Roman" w:cs="Times New Roman"/>
-          <w:sz w:val="28"/>
-          <w:szCs w:val="28"/>
-        </w:rPr>
-        <w:t xml:space="preserve"> Krishnan Santhanam</w:t>
+        <w:t>and Gokula Krishnan Santhanam</w:t>
       </w:r>
       <w:r>
         <w:rPr>
@@ -12148,61 +11851,7 @@
           <w:sz w:val="28"/>
           <w:szCs w:val="28"/>
         </w:rPr>
-        <w:t xml:space="preserve">Kate Storey-Fisher, Marc Huertas-Company, </w:t>
-      </w:r>
-      <w:proofErr w:type="spellStart"/>
-      <w:r>
-        <w:rPr>
-          <w:rFonts w:ascii="Times New Roman" w:hAnsi="Times New Roman" w:cs="Times New Roman"/>
-          <w:sz w:val="28"/>
-          <w:szCs w:val="28"/>
-        </w:rPr>
-        <w:t>Nesar</w:t>
-      </w:r>
-      <w:proofErr w:type="spellEnd"/>
-      <w:r>
-        <w:rPr>
-          <w:rFonts w:ascii="Times New Roman" w:hAnsi="Times New Roman" w:cs="Times New Roman"/>
-          <w:sz w:val="28"/>
-          <w:szCs w:val="28"/>
-        </w:rPr>
-        <w:t xml:space="preserve"> Ramachandra, Francois Lanusse, Alexie </w:t>
-      </w:r>
-      <w:proofErr w:type="spellStart"/>
-      <w:r>
-        <w:rPr>
-          <w:rFonts w:ascii="Times New Roman" w:hAnsi="Times New Roman" w:cs="Times New Roman"/>
-          <w:sz w:val="28"/>
-          <w:szCs w:val="28"/>
-        </w:rPr>
-        <w:t>Leauthaud</w:t>
-      </w:r>
-      <w:proofErr w:type="spellEnd"/>
-      <w:r>
-        <w:rPr>
-          <w:rFonts w:ascii="Times New Roman" w:hAnsi="Times New Roman" w:cs="Times New Roman"/>
-          <w:sz w:val="28"/>
-          <w:szCs w:val="28"/>
-        </w:rPr>
-        <w:t xml:space="preserve">, </w:t>
-      </w:r>
-      <w:proofErr w:type="spellStart"/>
-      <w:r>
-        <w:rPr>
-          <w:rFonts w:ascii="Times New Roman" w:hAnsi="Times New Roman" w:cs="Times New Roman"/>
-          <w:sz w:val="28"/>
-          <w:szCs w:val="28"/>
-        </w:rPr>
-        <w:t>Yifei</w:t>
-      </w:r>
-      <w:proofErr w:type="spellEnd"/>
-      <w:r>
-        <w:rPr>
-          <w:rFonts w:ascii="Times New Roman" w:hAnsi="Times New Roman" w:cs="Times New Roman"/>
-          <w:sz w:val="28"/>
-          <w:szCs w:val="28"/>
-        </w:rPr>
-        <w:t xml:space="preserve"> Luo, Song Huang</w:t>
+        <w:t>Kate Storey-Fisher, Marc Huertas-Company, Nesar Ramachandra, Francois Lanusse, Alexie Leauthaud, Yifei Luo, Song Huang</w:t>
       </w:r>
       <w:r>
         <w:rPr>
@@ -12337,7 +11986,7 @@
     <w:p>
       <w:pPr>
         <w:pStyle w:val="ListParagraph"/>
-        <w:spacing w:line="360" w:lineRule="auto"/>
+        <w:spacing w:line="480" w:lineRule="auto"/>
         <w:ind w:left="0"/>
         <w:jc w:val="center"/>
         <w:rPr>
@@ -12365,7 +12014,7 @@
     <w:p>
       <w:pPr>
         <w:pStyle w:val="ListParagraph"/>
-        <w:spacing w:line="360" w:lineRule="auto"/>
+        <w:spacing w:line="480" w:lineRule="auto"/>
         <w:ind w:left="0"/>
         <w:jc w:val="center"/>
         <w:rPr>

</xml_diff>